<commit_message>
Update V1. Pattern 6 Research Proposal.docx
</commit_message>
<xml_diff>
--- a/V1. Pattern 6 Research Proposal.docx
+++ b/V1. Pattern 6 Research Proposal.docx
@@ -1,6 +1,6 @@
 
 <file path=word/document.xml><?xml version="1.0" encoding="utf-8"?>
-<w:document xmlns:wpc="http://schemas.microsoft.com/office/word/2010/wordprocessingCanvas" xmlns:cx="http://schemas.microsoft.com/office/drawing/2014/chartex" xmlns:cx1="http://schemas.microsoft.com/office/drawing/2015/9/8/chartex" xmlns:cx2="http://schemas.microsoft.com/office/drawing/2015/10/21/chartex" xmlns:cx3="http://schemas.microsoft.com/office/drawing/2016/5/9/chartex" xmlns:cx4="http://schemas.microsoft.com/office/drawing/2016/5/10/chartex" xmlns:cx5="http://schemas.microsoft.com/office/drawing/2016/5/11/chartex" xmlns:cx6="http://schemas.microsoft.com/office/drawing/2016/5/12/chartex" xmlns:cx7="http://schemas.microsoft.com/office/drawing/2016/5/13/chartex" xmlns:cx8="http://schemas.microsoft.com/office/drawing/2016/5/14/chartex" xmlns:mc="http://schemas.openxmlformats.org/markup-compatibility/2006" xmlns:aink="http://schemas.microsoft.com/office/drawing/2016/ink" xmlns:am3d="http://schemas.microsoft.com/office/drawing/2017/model3d" xmlns:o="urn:schemas-microsoft-com:office:office" xmlns:r="http://schemas.openxmlformats.org/officeDocument/2006/relationships" xmlns:m="http://schemas.openxmlformats.org/officeDocument/2006/math" xmlns:v="urn:schemas-microsoft-com:vml" xmlns:wp14="http://schemas.microsoft.com/office/word/2010/wordprocessingDrawing" xmlns:wp="http://schemas.openxmlformats.org/drawingml/2006/wordprocessingDrawing" xmlns:w10="urn:schemas-microsoft-com:office:word" xmlns:w="http://schemas.openxmlformats.org/wordprocessingml/2006/main" xmlns:w14="http://schemas.microsoft.com/office/word/2010/wordml" xmlns:w15="http://schemas.microsoft.com/office/word/2012/wordml" xmlns:w16cid="http://schemas.microsoft.com/office/word/2016/wordml/cid" xmlns:w16se="http://schemas.microsoft.com/office/word/2015/wordml/symex" xmlns:wpg="http://schemas.microsoft.com/office/word/2010/wordprocessingGroup" xmlns:wpi="http://schemas.microsoft.com/office/word/2010/wordprocessingInk" xmlns:wne="http://schemas.microsoft.com/office/word/2006/wordml" xmlns:wps="http://schemas.microsoft.com/office/word/2010/wordprocessingShape" mc:Ignorable="w14 w15 w16se w16cid wp14">
+<w:document xmlns:wpc="http://schemas.microsoft.com/office/word/2010/wordprocessingCanvas" xmlns:cx="http://schemas.microsoft.com/office/drawing/2014/chartex" xmlns:cx1="http://schemas.microsoft.com/office/drawing/2015/9/8/chartex" xmlns:cx2="http://schemas.microsoft.com/office/drawing/2015/10/21/chartex" xmlns:cx3="http://schemas.microsoft.com/office/drawing/2016/5/9/chartex" xmlns:cx4="http://schemas.microsoft.com/office/drawing/2016/5/10/chartex" xmlns:cx5="http://schemas.microsoft.com/office/drawing/2016/5/11/chartex" xmlns:cx6="http://schemas.microsoft.com/office/drawing/2016/5/12/chartex" xmlns:cx7="http://schemas.microsoft.com/office/drawing/2016/5/13/chartex" xmlns:cx8="http://schemas.microsoft.com/office/drawing/2016/5/14/chartex" xmlns:mc="http://schemas.openxmlformats.org/markup-compatibility/2006" xmlns:aink="http://schemas.microsoft.com/office/drawing/2016/ink" xmlns:am3d="http://schemas.microsoft.com/office/drawing/2017/model3d" xmlns:o="urn:schemas-microsoft-com:office:office" xmlns:r="http://schemas.openxmlformats.org/officeDocument/2006/relationships" xmlns:m="http://schemas.openxmlformats.org/officeDocument/2006/math" xmlns:v="urn:schemas-microsoft-com:vml" xmlns:wp14="http://schemas.microsoft.com/office/word/2010/wordprocessingDrawing" xmlns:wp="http://schemas.openxmlformats.org/drawingml/2006/wordprocessingDrawing" xmlns:w10="urn:schemas-microsoft-com:office:word" xmlns:w="http://schemas.openxmlformats.org/wordprocessingml/2006/main" xmlns:w14="http://schemas.microsoft.com/office/word/2010/wordml" xmlns:w15="http://schemas.microsoft.com/office/word/2012/wordml" xmlns:w16cex="http://schemas.microsoft.com/office/word/2018/wordml/cex" xmlns:w16cid="http://schemas.microsoft.com/office/word/2016/wordml/cid" xmlns:w16="http://schemas.microsoft.com/office/word/2018/wordml" xmlns:w16sdtdh="http://schemas.microsoft.com/office/word/2020/wordml/sdtdatahash" xmlns:w16se="http://schemas.microsoft.com/office/word/2015/wordml/symex" xmlns:wpg="http://schemas.microsoft.com/office/word/2010/wordprocessingGroup" xmlns:wpi="http://schemas.microsoft.com/office/word/2010/wordprocessingInk" xmlns:wne="http://schemas.microsoft.com/office/word/2006/wordml" xmlns:wps="http://schemas.microsoft.com/office/word/2010/wordprocessingShape" mc:Ignorable="w14 w15 w16se w16cid w16 w16cex w16sdtdh wp14">
   <w:body>
     <w:p>
       <w:pPr>
@@ -34,6 +34,89 @@
     </w:p>
     <w:p>
       <w:pPr>
+        <w:pBdr>
+          <w:bottom w:val="single" w:sz="4" w:space="1" w:color="auto"/>
+        </w:pBdr>
+        <w:spacing w:before="80" w:after="80"/>
+        <w:rPr>
+          <w:rFonts w:ascii="Times" w:eastAsia="Times New Roman" w:hAnsi="Times" w:cs="Arial"/>
+          <w:color w:val="000000"/>
+          <w:sz w:val="22"/>
+          <w:szCs w:val="22"/>
+        </w:rPr>
+      </w:pPr>
+      <w:r>
+        <w:rPr>
+          <w:rFonts w:ascii="Times" w:eastAsia="Times New Roman" w:hAnsi="Times" w:cs="Arial"/>
+          <w:b/>
+          <w:color w:val="000000"/>
+          <w:sz w:val="22"/>
+          <w:szCs w:val="22"/>
+        </w:rPr>
+        <w:t>Topic Proposal</w:t>
+      </w:r>
+    </w:p>
+    <w:p>
+      <w:pPr>
+        <w:spacing w:before="80" w:after="80"/>
+        <w:rPr>
+          <w:rFonts w:ascii="Times" w:eastAsia="Times New Roman" w:hAnsi="Times" w:cs="Arial"/>
+          <w:color w:val="000000"/>
+          <w:sz w:val="22"/>
+          <w:szCs w:val="22"/>
+        </w:rPr>
+      </w:pPr>
+      <w:r>
+        <w:rPr>
+          <w:rFonts w:ascii="Times" w:eastAsia="Times New Roman" w:hAnsi="Times" w:cs="Arial"/>
+          <w:color w:val="000000"/>
+          <w:sz w:val="22"/>
+          <w:szCs w:val="22"/>
+        </w:rPr>
+        <w:t>Exploring the used cars market of Belarus and building up a model to predict the price of a car based on the specific parameters.</w:t>
+      </w:r>
+    </w:p>
+    <w:p>
+      <w:pPr>
+        <w:spacing w:before="80" w:after="80"/>
+        <w:rPr>
+          <w:rFonts w:ascii="Times" w:eastAsia="Times New Roman" w:hAnsi="Times" w:cs="Arial"/>
+          <w:color w:val="000000"/>
+          <w:sz w:val="22"/>
+          <w:szCs w:val="22"/>
+        </w:rPr>
+      </w:pPr>
+    </w:p>
+    <w:p>
+      <w:pPr>
+        <w:pBdr>
+          <w:bottom w:val="single" w:sz="4" w:space="1" w:color="auto"/>
+        </w:pBdr>
+        <w:spacing w:before="80" w:after="80"/>
+        <w:rPr>
+          <w:rFonts w:asciiTheme="minorEastAsia" w:eastAsiaTheme="minorEastAsia" w:hAnsiTheme="minorEastAsia" w:cs="Arial" w:hint="eastAsia"/>
+          <w:b/>
+          <w:bCs/>
+          <w:color w:val="000000"/>
+          <w:sz w:val="22"/>
+          <w:szCs w:val="22"/>
+          <w:lang w:eastAsia="zh-CN"/>
+        </w:rPr>
+      </w:pPr>
+      <w:r>
+        <w:rPr>
+          <w:rFonts w:ascii="Times" w:eastAsia="Times New Roman" w:hAnsi="Times" w:cs="Arial"/>
+          <w:b/>
+          <w:bCs/>
+          <w:color w:val="000000"/>
+          <w:sz w:val="22"/>
+          <w:szCs w:val="22"/>
+        </w:rPr>
+        <w:t>SMART</w:t>
+      </w:r>
+    </w:p>
+    <w:p>
+      <w:pPr>
         <w:spacing w:before="80" w:after="80"/>
         <w:rPr>
           <w:rFonts w:ascii="Times" w:eastAsia="Times New Roman" w:hAnsi="Times" w:cs="Times New Roman"/>
@@ -46,20 +129,41 @@
         <w:rPr>
           <w:rFonts w:ascii="Times" w:eastAsia="Times New Roman" w:hAnsi="Times" w:cs="Arial"/>
           <w:b/>
-          <w:color w:val="000000"/>
-          <w:sz w:val="22"/>
-          <w:szCs w:val="22"/>
-        </w:rPr>
-        <w:t>Topic Proposal:</w:t>
-      </w:r>
-      <w:r>
-        <w:rPr>
-          <w:rFonts w:ascii="Times" w:eastAsia="Times New Roman" w:hAnsi="Times" w:cs="Arial"/>
-          <w:color w:val="000000"/>
-          <w:sz w:val="22"/>
-          <w:szCs w:val="22"/>
-        </w:rPr>
-        <w:t xml:space="preserve"> Exploring the used cars market of Belarus and building up a model to predict the price of a car based on the specific parameters.</w:t>
+          <w:bCs/>
+          <w:color w:val="000000"/>
+          <w:sz w:val="22"/>
+          <w:szCs w:val="22"/>
+        </w:rPr>
+        <w:t>Specific</w:t>
+      </w:r>
+      <w:r>
+        <w:rPr>
+          <w:rFonts w:ascii="Times" w:eastAsia="Times New Roman" w:hAnsi="Times" w:cs="Arial"/>
+          <w:color w:val="000000"/>
+          <w:sz w:val="22"/>
+          <w:szCs w:val="22"/>
+        </w:rPr>
+        <w:t xml:space="preserve">; Build a model to find the relationship between cars prices on different factors that includes numerical, categorical values and further use the model to predict car prices. Features we will focus on are the </w:t>
+      </w:r>
+      <w:proofErr w:type="gramStart"/>
+      <w:r>
+        <w:rPr>
+          <w:rFonts w:ascii="Times" w:eastAsia="Times New Roman" w:hAnsi="Times" w:cs="Arial"/>
+          <w:color w:val="000000"/>
+          <w:sz w:val="22"/>
+          <w:szCs w:val="22"/>
+        </w:rPr>
+        <w:t>following;</w:t>
+      </w:r>
+      <w:proofErr w:type="gramEnd"/>
+      <w:r>
+        <w:rPr>
+          <w:rFonts w:ascii="Times" w:eastAsia="Times New Roman" w:hAnsi="Times" w:cs="Arial"/>
+          <w:color w:val="000000"/>
+          <w:sz w:val="22"/>
+          <w:szCs w:val="22"/>
+        </w:rPr>
+        <w:t xml:space="preserve"> color, transmission, odometer value, year of production, body type, number of photos and duration of days.</w:t>
       </w:r>
     </w:p>
     <w:p>
@@ -81,16 +185,16 @@
           <w:sz w:val="22"/>
           <w:szCs w:val="22"/>
         </w:rPr>
-        <w:t>Specific</w:t>
-      </w:r>
-      <w:r>
-        <w:rPr>
-          <w:rFonts w:ascii="Times" w:eastAsia="Times New Roman" w:hAnsi="Times" w:cs="Arial"/>
-          <w:color w:val="000000"/>
-          <w:sz w:val="22"/>
-          <w:szCs w:val="22"/>
-        </w:rPr>
-        <w:t>; Build a model to find the relationship between cars prices on different factors that includes numerical, categorical values and further use the model to predict car prices. Features we will focus on are the following; color, transmission, odometer value, year of production, body type, number of photos and duration of days.</w:t>
+        <w:t>Measurable</w:t>
+      </w:r>
+      <w:r>
+        <w:rPr>
+          <w:rFonts w:ascii="Times" w:eastAsia="Times New Roman" w:hAnsi="Times" w:cs="Arial"/>
+          <w:color w:val="000000"/>
+          <w:sz w:val="22"/>
+          <w:szCs w:val="22"/>
+        </w:rPr>
+        <w:t>: We will use specific measuring metrics such as r-square, MAE, MSE and RMSE. </w:t>
       </w:r>
     </w:p>
     <w:p>
@@ -112,16 +216,16 @@
           <w:sz w:val="22"/>
           <w:szCs w:val="22"/>
         </w:rPr>
-        <w:t>Measurable</w:t>
-      </w:r>
-      <w:r>
-        <w:rPr>
-          <w:rFonts w:ascii="Times" w:eastAsia="Times New Roman" w:hAnsi="Times" w:cs="Arial"/>
-          <w:color w:val="000000"/>
-          <w:sz w:val="22"/>
-          <w:szCs w:val="22"/>
-        </w:rPr>
-        <w:t>: We will use specific measuring metrics such as r-square, MAE, MSE and RMSE. </w:t>
+        <w:t>Achievable</w:t>
+      </w:r>
+      <w:r>
+        <w:rPr>
+          <w:rFonts w:ascii="Times" w:eastAsia="Times New Roman" w:hAnsi="Times" w:cs="Arial"/>
+          <w:color w:val="000000"/>
+          <w:sz w:val="22"/>
+          <w:szCs w:val="22"/>
+        </w:rPr>
+        <w:t>: Based on the preliminary analysis that we concluded it is possible to find a pattern. </w:t>
       </w:r>
     </w:p>
     <w:p>
@@ -143,23 +247,43 @@
           <w:sz w:val="22"/>
           <w:szCs w:val="22"/>
         </w:rPr>
-        <w:t>Achievable</w:t>
-      </w:r>
-      <w:r>
-        <w:rPr>
-          <w:rFonts w:ascii="Times" w:eastAsia="Times New Roman" w:hAnsi="Times" w:cs="Arial"/>
-          <w:color w:val="000000"/>
-          <w:sz w:val="22"/>
-          <w:szCs w:val="22"/>
-        </w:rPr>
-        <w:t>: Based on the preliminary analysis that we concluded it is possible to find a pattern. </w:t>
-      </w:r>
-    </w:p>
-    <w:p>
-      <w:pPr>
-        <w:spacing w:before="80" w:after="80"/>
-        <w:rPr>
-          <w:rFonts w:ascii="Times" w:eastAsia="Times New Roman" w:hAnsi="Times" w:cs="Times New Roman"/>
+        <w:t>Relevant</w:t>
+      </w:r>
+      <w:r>
+        <w:rPr>
+          <w:rFonts w:ascii="Times" w:eastAsia="Times New Roman" w:hAnsi="Times" w:cs="Arial"/>
+          <w:color w:val="000000"/>
+          <w:sz w:val="22"/>
+          <w:szCs w:val="22"/>
+        </w:rPr>
+        <w:t xml:space="preserve">: The research can </w:t>
+      </w:r>
+      <w:proofErr w:type="gramStart"/>
+      <w:r>
+        <w:rPr>
+          <w:rFonts w:ascii="Times" w:eastAsia="Times New Roman" w:hAnsi="Times" w:cs="Arial"/>
+          <w:color w:val="000000"/>
+          <w:sz w:val="22"/>
+          <w:szCs w:val="22"/>
+        </w:rPr>
+        <w:t>definitely help</w:t>
+      </w:r>
+      <w:proofErr w:type="gramEnd"/>
+      <w:r>
+        <w:rPr>
+          <w:rFonts w:ascii="Times" w:eastAsia="Times New Roman" w:hAnsi="Times" w:cs="Arial"/>
+          <w:color w:val="000000"/>
+          <w:sz w:val="22"/>
+          <w:szCs w:val="22"/>
+        </w:rPr>
+        <w:t xml:space="preserve"> the seller and buyers in the used car market to make an informed decision about the price of the vehicle. We can extend the research to nearby markets with similar characteristics and market dynamics</w:t>
+      </w:r>
+    </w:p>
+    <w:p>
+      <w:pPr>
+        <w:spacing w:before="80" w:after="80"/>
+        <w:rPr>
+          <w:rFonts w:ascii="Times" w:eastAsia="Times New Roman" w:hAnsi="Times" w:cs="Arial"/>
           <w:color w:val="000000"/>
           <w:sz w:val="22"/>
           <w:szCs w:val="22"/>
@@ -174,37 +298,6 @@
           <w:sz w:val="22"/>
           <w:szCs w:val="22"/>
         </w:rPr>
-        <w:t>Relevant</w:t>
-      </w:r>
-      <w:r>
-        <w:rPr>
-          <w:rFonts w:ascii="Times" w:eastAsia="Times New Roman" w:hAnsi="Times" w:cs="Arial"/>
-          <w:color w:val="000000"/>
-          <w:sz w:val="22"/>
-          <w:szCs w:val="22"/>
-        </w:rPr>
-        <w:t>: The research can definitely help the seller and buyers in the used car market to make an informed decision about the price of the vehicle. We can extend the research to nearby markets with similar characteristics and market dynamics</w:t>
-      </w:r>
-    </w:p>
-    <w:p>
-      <w:pPr>
-        <w:spacing w:before="80" w:after="80"/>
-        <w:rPr>
-          <w:rFonts w:ascii="Times" w:eastAsia="Times New Roman" w:hAnsi="Times" w:cs="Arial"/>
-          <w:color w:val="000000"/>
-          <w:sz w:val="22"/>
-          <w:szCs w:val="22"/>
-        </w:rPr>
-      </w:pPr>
-      <w:r>
-        <w:rPr>
-          <w:rFonts w:ascii="Times" w:eastAsia="Times New Roman" w:hAnsi="Times" w:cs="Arial"/>
-          <w:b/>
-          <w:bCs/>
-          <w:color w:val="000000"/>
-          <w:sz w:val="22"/>
-          <w:szCs w:val="22"/>
-        </w:rPr>
         <w:t xml:space="preserve">Time Oriented: </w:t>
       </w:r>
       <w:r>
@@ -214,7 +307,64 @@
           <w:sz w:val="22"/>
           <w:szCs w:val="22"/>
         </w:rPr>
-        <w:t>The initial analysis will be completed by November , 2nd with the presentation. The modelling part will be completed by November 9.</w:t>
+        <w:t xml:space="preserve">The initial analysis will be completed by </w:t>
+      </w:r>
+      <w:proofErr w:type="gramStart"/>
+      <w:r>
+        <w:rPr>
+          <w:rFonts w:ascii="Times" w:eastAsia="Times New Roman" w:hAnsi="Times" w:cs="Arial"/>
+          <w:color w:val="000000"/>
+          <w:sz w:val="22"/>
+          <w:szCs w:val="22"/>
+        </w:rPr>
+        <w:t>November ,</w:t>
+      </w:r>
+      <w:proofErr w:type="gramEnd"/>
+      <w:r>
+        <w:rPr>
+          <w:rFonts w:ascii="Times" w:eastAsia="Times New Roman" w:hAnsi="Times" w:cs="Arial"/>
+          <w:color w:val="000000"/>
+          <w:sz w:val="22"/>
+          <w:szCs w:val="22"/>
+        </w:rPr>
+        <w:t xml:space="preserve"> 2nd with the presentation. The modelling part will be completed by November 9.</w:t>
+      </w:r>
+    </w:p>
+    <w:p>
+      <w:pPr>
+        <w:spacing w:before="80" w:after="80"/>
+        <w:rPr>
+          <w:rFonts w:ascii="Times" w:eastAsia="Times New Roman" w:hAnsi="Times" w:cs="Arial"/>
+          <w:b/>
+          <w:color w:val="000000"/>
+          <w:sz w:val="22"/>
+          <w:szCs w:val="22"/>
+        </w:rPr>
+      </w:pPr>
+    </w:p>
+    <w:p>
+      <w:pPr>
+        <w:pBdr>
+          <w:bottom w:val="single" w:sz="4" w:space="1" w:color="auto"/>
+        </w:pBdr>
+        <w:spacing w:before="80" w:after="80"/>
+        <w:rPr>
+          <w:rFonts w:ascii="Times" w:eastAsia="Times New Roman" w:hAnsi="Times" w:cs="Arial"/>
+          <w:b/>
+          <w:color w:val="000000"/>
+          <w:sz w:val="22"/>
+          <w:szCs w:val="22"/>
+        </w:rPr>
+      </w:pPr>
+      <w:r>
+        <w:rPr>
+          <w:rFonts w:ascii="Times" w:eastAsia="Times New Roman" w:hAnsi="Times" w:cs="Arial"/>
+          <w:b/>
+          <w:color w:val="000000"/>
+          <w:sz w:val="22"/>
+          <w:szCs w:val="22"/>
+        </w:rPr>
+        <w:t>Source</w:t>
       </w:r>
     </w:p>
     <w:p>
@@ -309,12 +459,103 @@
       <w:r>
         <w:rPr>
           <w:rFonts w:ascii="Times" w:eastAsia="Times New Roman" w:hAnsi="Times" w:cs="Arial"/>
-          <w:color w:val="000000"/>
-          <w:sz w:val="22"/>
-          <w:szCs w:val="22"/>
-        </w:rPr>
-        <w:t>The number of observations that we have is 38,500. </w:t>
-      </w:r>
+          <w:b/>
+          <w:bCs/>
+          <w:color w:val="000000"/>
+          <w:sz w:val="22"/>
+          <w:szCs w:val="22"/>
+        </w:rPr>
+        <w:t>N</w:t>
+      </w:r>
+      <w:r>
+        <w:rPr>
+          <w:rFonts w:ascii="Times" w:eastAsia="Times New Roman" w:hAnsi="Times" w:cs="Arial"/>
+          <w:b/>
+          <w:bCs/>
+          <w:color w:val="000000"/>
+          <w:sz w:val="22"/>
+          <w:szCs w:val="22"/>
+        </w:rPr>
+        <w:t xml:space="preserve">umber of </w:t>
+      </w:r>
+      <w:r>
+        <w:rPr>
+          <w:rFonts w:ascii="Times" w:eastAsia="Times New Roman" w:hAnsi="Times" w:cs="Arial"/>
+          <w:b/>
+          <w:bCs/>
+          <w:color w:val="000000"/>
+          <w:sz w:val="22"/>
+          <w:szCs w:val="22"/>
+        </w:rPr>
+        <w:t>O</w:t>
+      </w:r>
+      <w:r>
+        <w:rPr>
+          <w:rFonts w:ascii="Times" w:eastAsia="Times New Roman" w:hAnsi="Times" w:cs="Arial"/>
+          <w:b/>
+          <w:bCs/>
+          <w:color w:val="000000"/>
+          <w:sz w:val="22"/>
+          <w:szCs w:val="22"/>
+        </w:rPr>
+        <w:t>bservations</w:t>
+      </w:r>
+      <w:r>
+        <w:rPr>
+          <w:rFonts w:ascii="Times" w:eastAsia="Times New Roman" w:hAnsi="Times" w:cs="Arial"/>
+          <w:color w:val="000000"/>
+          <w:sz w:val="22"/>
+          <w:szCs w:val="22"/>
+        </w:rPr>
+        <w:t xml:space="preserve">; </w:t>
+      </w:r>
+      <w:r>
+        <w:rPr>
+          <w:rFonts w:ascii="Times" w:eastAsia="Times New Roman" w:hAnsi="Times" w:cs="Arial"/>
+          <w:color w:val="000000"/>
+          <w:sz w:val="22"/>
+          <w:szCs w:val="22"/>
+        </w:rPr>
+        <w:t>38,500. </w:t>
+      </w:r>
+    </w:p>
+    <w:p>
+      <w:pPr>
+        <w:rPr>
+          <w:rFonts w:ascii="Times" w:eastAsia="Times New Roman" w:hAnsi="Times" w:cs="Arial"/>
+          <w:color w:val="000000"/>
+          <w:sz w:val="22"/>
+          <w:szCs w:val="22"/>
+        </w:rPr>
+      </w:pPr>
+    </w:p>
+    <w:p>
+      <w:pPr>
+        <w:pBdr>
+          <w:bottom w:val="single" w:sz="4" w:space="1" w:color="auto"/>
+        </w:pBdr>
+        <w:rPr>
+          <w:rFonts w:ascii="Times" w:eastAsia="Times New Roman" w:hAnsi="Times" w:cs="Arial"/>
+          <w:b/>
+          <w:bCs/>
+          <w:color w:val="000000"/>
+          <w:sz w:val="22"/>
+          <w:szCs w:val="22"/>
+        </w:rPr>
+      </w:pPr>
+      <w:proofErr w:type="spellStart"/>
+      <w:r>
+        <w:rPr>
+          <w:rFonts w:ascii="Times" w:eastAsia="Times New Roman" w:hAnsi="Times" w:cs="Arial"/>
+          <w:b/>
+          <w:bCs/>
+          <w:color w:val="000000"/>
+          <w:sz w:val="22"/>
+          <w:szCs w:val="22"/>
+        </w:rPr>
+        <w:t>Github</w:t>
+      </w:r>
+      <w:proofErr w:type="spellEnd"/>
     </w:p>
     <w:p>
       <w:pPr>
@@ -355,10 +596,7 @@
         <w:t xml:space="preserve">. </w:t>
       </w:r>
     </w:p>
-    <w:p>
-      <w:bookmarkStart w:id="0" w:name="_GoBack"/>
-      <w:bookmarkEnd w:id="0"/>
-    </w:p>
+    <w:p/>
     <w:sectPr>
       <w:pgSz w:w="12240" w:h="15840"/>
       <w:pgMar w:top="1440" w:right="1440" w:bottom="1440" w:left="1440" w:header="720" w:footer="720" w:gutter="0"/>
@@ -370,11 +608,11 @@
 </file>
 
 <file path=word/styles.xml><?xml version="1.0" encoding="utf-8"?>
-<w:styles xmlns:mc="http://schemas.openxmlformats.org/markup-compatibility/2006" xmlns:r="http://schemas.openxmlformats.org/officeDocument/2006/relationships" xmlns:w="http://schemas.openxmlformats.org/wordprocessingml/2006/main" xmlns:w14="http://schemas.microsoft.com/office/word/2010/wordml" xmlns:w15="http://schemas.microsoft.com/office/word/2012/wordml" xmlns:w16cid="http://schemas.microsoft.com/office/word/2016/wordml/cid" xmlns:w16se="http://schemas.microsoft.com/office/word/2015/wordml/symex" mc:Ignorable="w14 w15 w16se w16cid">
+<w:styles xmlns:mc="http://schemas.openxmlformats.org/markup-compatibility/2006" xmlns:r="http://schemas.openxmlformats.org/officeDocument/2006/relationships" xmlns:w="http://schemas.openxmlformats.org/wordprocessingml/2006/main" xmlns:w14="http://schemas.microsoft.com/office/word/2010/wordml" xmlns:w15="http://schemas.microsoft.com/office/word/2012/wordml" xmlns:w16cex="http://schemas.microsoft.com/office/word/2018/wordml/cex" xmlns:w16cid="http://schemas.microsoft.com/office/word/2016/wordml/cid" xmlns:w16="http://schemas.microsoft.com/office/word/2018/wordml" xmlns:w16sdtdh="http://schemas.microsoft.com/office/word/2020/wordml/sdtdatahash" xmlns:w16se="http://schemas.microsoft.com/office/word/2015/wordml/symex" mc:Ignorable="w14 w15 w16se w16cid w16 w16cex w16sdtdh">
   <w:docDefaults>
     <w:rPrDefault>
       <w:rPr>
-        <w:rFonts w:asciiTheme="minorHAnsi" w:eastAsiaTheme="minorHAnsi" w:hAnsiTheme="minorHAnsi" w:cstheme="minorBidi"/>
+        <w:rFonts w:asciiTheme="minorHAnsi" w:eastAsia="宋体" w:hAnsiTheme="minorHAnsi" w:cstheme="minorBidi"/>
         <w:sz w:val="24"/>
         <w:szCs w:val="24"/>
         <w:lang w:val="en-US" w:eastAsia="en-US" w:bidi="ar-SA"/>
@@ -382,7 +620,7 @@
     </w:rPrDefault>
     <w:pPrDefault/>
   </w:docDefaults>
-  <w:latentStyles w:defLockedState="0" w:defUIPriority="99" w:defSemiHidden="0" w:defUnhideWhenUsed="0" w:defQFormat="0" w:count="375">
+  <w:latentStyles w:defLockedState="0" w:defUIPriority="99" w:defSemiHidden="0" w:defUnhideWhenUsed="0" w:defQFormat="0" w:count="376">
     <w:lsdException w:name="Normal" w:uiPriority="0" w:qFormat="1"/>
     <w:lsdException w:name="heading 1" w:uiPriority="9" w:qFormat="1"/>
     <w:lsdException w:name="heading 2" w:semiHidden="1" w:uiPriority="9" w:unhideWhenUsed="1" w:qFormat="1"/>
@@ -488,7 +726,6 @@
     <w:lsdException w:name="HTML Sample" w:semiHidden="1" w:unhideWhenUsed="1"/>
     <w:lsdException w:name="HTML Typewriter" w:semiHidden="1" w:unhideWhenUsed="1"/>
     <w:lsdException w:name="HTML Variable" w:semiHidden="1" w:unhideWhenUsed="1"/>
-    <w:lsdException w:name="Normal Table" w:semiHidden="1" w:unhideWhenUsed="1"/>
     <w:lsdException w:name="annotation subject" w:semiHidden="1" w:unhideWhenUsed="1"/>
     <w:lsdException w:name="No List" w:semiHidden="1" w:unhideWhenUsed="1"/>
     <w:lsdException w:name="Outline List 1" w:semiHidden="1" w:unhideWhenUsed="1"/>
@@ -535,10 +772,8 @@
     <w:lsdException w:name="Table Subtle 2" w:semiHidden="1" w:unhideWhenUsed="1"/>
     <w:lsdException w:name="Table Web 1" w:semiHidden="1" w:unhideWhenUsed="1"/>
     <w:lsdException w:name="Table Web 2" w:semiHidden="1" w:unhideWhenUsed="1"/>
-    <w:lsdException w:name="Table Web 3" w:semiHidden="1" w:unhideWhenUsed="1"/>
     <w:lsdException w:name="Balloon Text" w:semiHidden="1" w:unhideWhenUsed="1"/>
     <w:lsdException w:name="Table Grid" w:uiPriority="39"/>
-    <w:lsdException w:name="Table Theme" w:semiHidden="1" w:unhideWhenUsed="1"/>
     <w:lsdException w:name="Placeholder Text" w:semiHidden="1"/>
     <w:lsdException w:name="No Spacing" w:uiPriority="1" w:qFormat="1"/>
     <w:lsdException w:name="Light Shading" w:uiPriority="60"/>
@@ -756,6 +991,7 @@
     <w:lsdException w:name="List Table 7 Colorful Accent 6" w:uiPriority="52"/>
     <w:lsdException w:name="Mention" w:semiHidden="1" w:unhideWhenUsed="1"/>
     <w:lsdException w:name="Smart Hyperlink" w:semiHidden="1" w:unhideWhenUsed="1"/>
+    <w:lsdException w:name="Smart Link" w:semiHidden="1" w:unhideWhenUsed="1"/>
   </w:latentStyles>
   <w:style w:type="paragraph" w:default="1" w:styleId="Normal">
     <w:name w:val="Normal"/>

</xml_diff>